<commit_message>
Addes range as extra row
</commit_message>
<xml_diff>
--- a/AGISTIN/units/sources/controllable voltage source/VoltageSourceExample.docx
+++ b/AGISTIN/units/sources/controllable voltage source/VoltageSourceExample.docx
@@ -7,8 +7,13 @@
         <w:pStyle w:val="berschrift3"/>
       </w:pPr>
       <w:r>
-        <w:t>Table of simulation properties to make the model work</w:t>
+        <w:t xml:space="preserve">Table of simulation properties to make the model </w:t>
       </w:r>
+      <w:proofErr w:type="gramStart"/>
+      <w:r>
+        <w:t>work</w:t>
+      </w:r>
+      <w:proofErr w:type="gramEnd"/>
     </w:p>
     <w:p>
       <w:pPr>
@@ -123,150 +128,329 @@
               </w:rPr>
             </w:pPr>
             <w:r>
-              <w:t>Simulink step size (range?)</w:t>
-            </w:r>
-          </w:p>
-        </w:tc>
-        <w:tc>
-          <w:tcPr>
-            <w:tcW w:w="3021" w:type="dxa"/>
-          </w:tcPr>
-          <w:p>
-            <w:pPr>
-              <w:rPr>
-                <w:lang w:val="de-DE"/>
-              </w:rPr>
-            </w:pPr>
-            <w:r>
-              <w:rPr>
-                <w:lang w:val="de-DE"/>
-              </w:rPr>
-              <w:t>No restrictions</w:t>
-            </w:r>
-          </w:p>
-        </w:tc>
-        <w:tc>
-          <w:tcPr>
-            <w:tcW w:w="3021" w:type="dxa"/>
-          </w:tcPr>
-          <w:p>
-            <w:pPr>
-              <w:rPr>
-                <w:lang w:val="de-DE"/>
-              </w:rPr>
-            </w:pPr>
-            <w:r>
-              <w:rPr>
-                <w:lang w:val="de-DE"/>
-              </w:rPr>
-              <w:t>Depends on</w:t>
-            </w:r>
-            <w:r>
-              <w:rPr>
-                <w:lang w:val="de-DE"/>
-              </w:rPr>
-              <w:t xml:space="preserve"> purpose</w:t>
-            </w:r>
-          </w:p>
-        </w:tc>
-      </w:tr>
-      <w:tr>
-        <w:tc>
-          <w:tcPr>
-            <w:tcW w:w="3020" w:type="dxa"/>
-          </w:tcPr>
-          <w:p>
-            <w:pPr>
-              <w:rPr>
-                <w:lang w:val="de-DE"/>
-              </w:rPr>
-            </w:pPr>
-            <w:r>
-              <w:t>Simscape Solver</w:t>
-            </w:r>
-          </w:p>
-        </w:tc>
-        <w:tc>
-          <w:tcPr>
-            <w:tcW w:w="3021" w:type="dxa"/>
-          </w:tcPr>
-          <w:p>
-            <w:pPr>
-              <w:rPr>
-                <w:lang w:val="de-DE"/>
-              </w:rPr>
-            </w:pPr>
-            <w:r>
-              <w:rPr>
-                <w:lang w:val="de-DE"/>
-              </w:rPr>
-              <w:t>Backward Euler</w:t>
-            </w:r>
-          </w:p>
-        </w:tc>
-        <w:tc>
-          <w:tcPr>
-            <w:tcW w:w="3021" w:type="dxa"/>
-          </w:tcPr>
-          <w:p>
-            <w:pPr>
-              <w:rPr>
-                <w:lang w:val="de-DE"/>
-              </w:rPr>
-            </w:pPr>
-          </w:p>
-        </w:tc>
-      </w:tr>
-      <w:tr>
-        <w:tc>
-          <w:tcPr>
-            <w:tcW w:w="3020" w:type="dxa"/>
-          </w:tcPr>
-          <w:p>
-            <w:pPr>
-              <w:rPr>
-                <w:lang w:val="de-DE"/>
-              </w:rPr>
-            </w:pPr>
-            <w:r>
-              <w:t>Simscape  step size (range?)</w:t>
-            </w:r>
-          </w:p>
-        </w:tc>
-        <w:tc>
-          <w:tcPr>
-            <w:tcW w:w="3021" w:type="dxa"/>
-          </w:tcPr>
-          <w:p>
-            <w:pPr>
-              <w:rPr>
-                <w:lang w:val="de-DE"/>
-              </w:rPr>
-            </w:pPr>
-            <w:r>
-              <w:rPr>
-                <w:lang w:val="de-DE"/>
-              </w:rPr>
-              <w:t>No restrictions</w:t>
-            </w:r>
-          </w:p>
-        </w:tc>
-        <w:tc>
-          <w:tcPr>
-            <w:tcW w:w="3021" w:type="dxa"/>
-          </w:tcPr>
-          <w:p>
-            <w:pPr>
-              <w:rPr>
-                <w:lang w:val="de-DE"/>
-              </w:rPr>
-            </w:pPr>
-            <w:r>
-              <w:rPr>
-                <w:lang w:val="de-DE"/>
-              </w:rPr>
-              <w:t>Depends on purpose</w:t>
-            </w:r>
+              <w:t xml:space="preserve">Simulink step size </w:t>
+            </w:r>
+          </w:p>
+        </w:tc>
+        <w:tc>
+          <w:tcPr>
+            <w:tcW w:w="3021" w:type="dxa"/>
+          </w:tcPr>
+          <w:p>
+            <w:pPr>
+              <w:rPr>
+                <w:lang w:val="de-DE"/>
+              </w:rPr>
+            </w:pPr>
+            <w:proofErr w:type="spellStart"/>
+            <w:r>
+              <w:rPr>
+                <w:lang w:val="de-DE"/>
+              </w:rPr>
+              <w:t>No</w:t>
+            </w:r>
+            <w:proofErr w:type="spellEnd"/>
+            <w:r>
+              <w:rPr>
+                <w:lang w:val="de-DE"/>
+              </w:rPr>
+              <w:t xml:space="preserve"> </w:t>
+            </w:r>
+            <w:proofErr w:type="spellStart"/>
+            <w:r>
+              <w:rPr>
+                <w:lang w:val="de-DE"/>
+              </w:rPr>
+              <w:t>restrictions</w:t>
+            </w:r>
+            <w:proofErr w:type="spellEnd"/>
+          </w:p>
+        </w:tc>
+        <w:tc>
+          <w:tcPr>
+            <w:tcW w:w="3021" w:type="dxa"/>
+          </w:tcPr>
+          <w:p>
+            <w:pPr>
+              <w:rPr>
+                <w:lang w:val="de-DE"/>
+              </w:rPr>
+            </w:pPr>
+            <w:proofErr w:type="spellStart"/>
+            <w:r>
+              <w:rPr>
+                <w:lang w:val="de-DE"/>
+              </w:rPr>
+              <w:t>Depends</w:t>
+            </w:r>
+            <w:proofErr w:type="spellEnd"/>
+            <w:r>
+              <w:rPr>
+                <w:lang w:val="de-DE"/>
+              </w:rPr>
+              <w:t xml:space="preserve"> on</w:t>
+            </w:r>
+            <w:r>
+              <w:rPr>
+                <w:lang w:val="de-DE"/>
+              </w:rPr>
+              <w:t xml:space="preserve"> </w:t>
+            </w:r>
+            <w:proofErr w:type="spellStart"/>
+            <w:r>
+              <w:rPr>
+                <w:lang w:val="de-DE"/>
+              </w:rPr>
+              <w:t>purpose</w:t>
+            </w:r>
+            <w:proofErr w:type="spellEnd"/>
+          </w:p>
+        </w:tc>
+      </w:tr>
+      <w:tr>
+        <w:tc>
+          <w:tcPr>
+            <w:tcW w:w="3020" w:type="dxa"/>
+          </w:tcPr>
+          <w:p>
+            <w:r>
+              <w:t>Range?</w:t>
+            </w:r>
+          </w:p>
+        </w:tc>
+        <w:tc>
+          <w:tcPr>
+            <w:tcW w:w="3021" w:type="dxa"/>
+          </w:tcPr>
+          <w:p>
+            <w:pPr>
+              <w:rPr>
+                <w:lang w:val="de-DE"/>
+              </w:rPr>
+            </w:pPr>
+            <w:r>
+              <w:rPr>
+                <w:lang w:val="de-DE"/>
+              </w:rPr>
+              <w:t>-</w:t>
+            </w:r>
+          </w:p>
+        </w:tc>
+        <w:tc>
+          <w:tcPr>
+            <w:tcW w:w="3021" w:type="dxa"/>
+          </w:tcPr>
+          <w:p>
+            <w:pPr>
+              <w:rPr>
+                <w:lang w:val="de-DE"/>
+              </w:rPr>
+            </w:pPr>
+          </w:p>
+        </w:tc>
+      </w:tr>
+      <w:tr>
+        <w:tc>
+          <w:tcPr>
+            <w:tcW w:w="3020" w:type="dxa"/>
+          </w:tcPr>
+          <w:p>
+            <w:pPr>
+              <w:rPr>
+                <w:lang w:val="de-DE"/>
+              </w:rPr>
+            </w:pPr>
+            <w:proofErr w:type="spellStart"/>
+            <w:r>
+              <w:t>Simscape</w:t>
+            </w:r>
+            <w:proofErr w:type="spellEnd"/>
+            <w:r>
+              <w:t xml:space="preserve"> Solver</w:t>
+            </w:r>
+          </w:p>
+        </w:tc>
+        <w:tc>
+          <w:tcPr>
+            <w:tcW w:w="3021" w:type="dxa"/>
+          </w:tcPr>
+          <w:p>
+            <w:pPr>
+              <w:rPr>
+                <w:lang w:val="de-DE"/>
+              </w:rPr>
+            </w:pPr>
+            <w:proofErr w:type="spellStart"/>
+            <w:r>
+              <w:rPr>
+                <w:lang w:val="de-DE"/>
+              </w:rPr>
+              <w:t>Backward</w:t>
+            </w:r>
+            <w:proofErr w:type="spellEnd"/>
+            <w:r>
+              <w:rPr>
+                <w:lang w:val="de-DE"/>
+              </w:rPr>
+              <w:t xml:space="preserve"> Euler</w:t>
+            </w:r>
+          </w:p>
+        </w:tc>
+        <w:tc>
+          <w:tcPr>
+            <w:tcW w:w="3021" w:type="dxa"/>
+          </w:tcPr>
+          <w:p>
+            <w:pPr>
+              <w:rPr>
+                <w:lang w:val="de-DE"/>
+              </w:rPr>
+            </w:pPr>
+          </w:p>
+        </w:tc>
+      </w:tr>
+      <w:tr>
+        <w:tc>
+          <w:tcPr>
+            <w:tcW w:w="3020" w:type="dxa"/>
+          </w:tcPr>
+          <w:p>
+            <w:pPr>
+              <w:rPr>
+                <w:lang w:val="de-DE"/>
+              </w:rPr>
+            </w:pPr>
+            <w:proofErr w:type="spellStart"/>
+            <w:proofErr w:type="gramStart"/>
+            <w:r>
+              <w:t>Simscape</w:t>
+            </w:r>
+            <w:proofErr w:type="spellEnd"/>
+            <w:r>
+              <w:t xml:space="preserve">  step</w:t>
+            </w:r>
+            <w:proofErr w:type="gramEnd"/>
+            <w:r>
+              <w:t xml:space="preserve"> size </w:t>
+            </w:r>
+          </w:p>
+        </w:tc>
+        <w:tc>
+          <w:tcPr>
+            <w:tcW w:w="3021" w:type="dxa"/>
+          </w:tcPr>
+          <w:p>
+            <w:pPr>
+              <w:rPr>
+                <w:lang w:val="de-DE"/>
+              </w:rPr>
+            </w:pPr>
+            <w:proofErr w:type="spellStart"/>
+            <w:r>
+              <w:rPr>
+                <w:lang w:val="de-DE"/>
+              </w:rPr>
+              <w:t>No</w:t>
+            </w:r>
+            <w:proofErr w:type="spellEnd"/>
+            <w:r>
+              <w:rPr>
+                <w:lang w:val="de-DE"/>
+              </w:rPr>
+              <w:t xml:space="preserve"> </w:t>
+            </w:r>
+            <w:proofErr w:type="spellStart"/>
+            <w:r>
+              <w:rPr>
+                <w:lang w:val="de-DE"/>
+              </w:rPr>
+              <w:t>restrictions</w:t>
+            </w:r>
+            <w:proofErr w:type="spellEnd"/>
+          </w:p>
+        </w:tc>
+        <w:tc>
+          <w:tcPr>
+            <w:tcW w:w="3021" w:type="dxa"/>
+          </w:tcPr>
+          <w:p>
+            <w:pPr>
+              <w:rPr>
+                <w:lang w:val="de-DE"/>
+              </w:rPr>
+            </w:pPr>
+            <w:proofErr w:type="spellStart"/>
+            <w:r>
+              <w:rPr>
+                <w:lang w:val="de-DE"/>
+              </w:rPr>
+              <w:t>Depends</w:t>
+            </w:r>
+            <w:proofErr w:type="spellEnd"/>
+            <w:r>
+              <w:rPr>
+                <w:lang w:val="de-DE"/>
+              </w:rPr>
+              <w:t xml:space="preserve"> on </w:t>
+            </w:r>
+            <w:proofErr w:type="spellStart"/>
+            <w:r>
+              <w:rPr>
+                <w:lang w:val="de-DE"/>
+              </w:rPr>
+              <w:t>purpose</w:t>
+            </w:r>
+            <w:proofErr w:type="spellEnd"/>
+          </w:p>
+        </w:tc>
+      </w:tr>
+      <w:tr>
+        <w:tc>
+          <w:tcPr>
+            <w:tcW w:w="3020" w:type="dxa"/>
+          </w:tcPr>
+          <w:p>
+            <w:pPr>
+              <w:rPr>
+                <w:lang w:val="de-DE"/>
+              </w:rPr>
+            </w:pPr>
+            <w:r>
+              <w:rPr>
+                <w:lang w:val="de-DE"/>
+              </w:rPr>
+              <w:t>Range?</w:t>
+            </w:r>
+          </w:p>
+        </w:tc>
+        <w:tc>
+          <w:tcPr>
+            <w:tcW w:w="3021" w:type="dxa"/>
+          </w:tcPr>
+          <w:p>
+            <w:pPr>
+              <w:rPr>
+                <w:lang w:val="de-DE"/>
+              </w:rPr>
+            </w:pPr>
+            <w:r>
+              <w:rPr>
+                <w:lang w:val="de-DE"/>
+              </w:rPr>
+              <w:t>-</w:t>
+            </w:r>
+          </w:p>
+        </w:tc>
+        <w:tc>
+          <w:tcPr>
+            <w:tcW w:w="3021" w:type="dxa"/>
+          </w:tcPr>
+          <w:p>
+            <w:pPr>
+              <w:rPr>
+                <w:lang w:val="de-DE"/>
+              </w:rPr>
+            </w:pPr>
           </w:p>
         </w:tc>
       </w:tr>
@@ -603,12 +787,14 @@
                 <w:lang w:val="de-DE"/>
               </w:rPr>
             </w:pPr>
+            <w:proofErr w:type="spellStart"/>
             <w:r>
               <w:rPr>
                 <w:lang w:val="de-DE"/>
               </w:rPr>
               <w:t>no</w:t>
             </w:r>
+            <w:proofErr w:type="spellEnd"/>
           </w:p>
         </w:tc>
         <w:tc>
@@ -692,26 +878,70 @@
               <w:rPr>
                 <w:lang w:val="de-DE"/>
               </w:rPr>
-              <w:t xml:space="preserve">See init </w:t>
-            </w:r>
+              <w:t xml:space="preserve">See </w:t>
+            </w:r>
+            <w:proofErr w:type="spellStart"/>
+            <w:r>
+              <w:rPr>
+                <w:lang w:val="de-DE"/>
+              </w:rPr>
+              <w:t>init</w:t>
+            </w:r>
+            <w:proofErr w:type="spellEnd"/>
+            <w:r>
+              <w:rPr>
+                <w:lang w:val="de-DE"/>
+              </w:rPr>
+              <w:t xml:space="preserve"> </w:t>
+            </w:r>
+            <w:proofErr w:type="spellStart"/>
             <w:r>
               <w:rPr>
                 <w:lang w:val="de-DE"/>
               </w:rPr>
               <w:t>file</w:t>
             </w:r>
-          </w:p>
-        </w:tc>
-        <w:tc>
-          <w:tcPr>
-            <w:tcW w:w="3021" w:type="dxa"/>
-          </w:tcPr>
-          <w:p>
-            <w:pPr>
-              <w:rPr>
-                <w:lang w:val="de-DE"/>
-              </w:rPr>
-            </w:pPr>
+            <w:proofErr w:type="spellEnd"/>
+          </w:p>
+        </w:tc>
+        <w:tc>
+          <w:tcPr>
+            <w:tcW w:w="3021" w:type="dxa"/>
+          </w:tcPr>
+          <w:p>
+            <w:pPr>
+              <w:rPr>
+                <w:lang w:val="de-DE"/>
+              </w:rPr>
+            </w:pPr>
+            <w:r>
+              <w:rPr>
+                <w:lang w:val="de-DE"/>
+              </w:rPr>
+              <w:t xml:space="preserve">Free </w:t>
+            </w:r>
+            <w:proofErr w:type="spellStart"/>
+            <w:r>
+              <w:rPr>
+                <w:lang w:val="de-DE"/>
+              </w:rPr>
+              <w:t>to</w:t>
+            </w:r>
+            <w:proofErr w:type="spellEnd"/>
+            <w:r>
+              <w:rPr>
+                <w:lang w:val="de-DE"/>
+              </w:rPr>
+              <w:t xml:space="preserve"> </w:t>
+            </w:r>
+            <w:proofErr w:type="spellStart"/>
+            <w:r>
+              <w:rPr>
+                <w:lang w:val="de-DE"/>
+              </w:rPr>
+              <w:t>configure</w:t>
+            </w:r>
+            <w:proofErr w:type="spellEnd"/>
           </w:p>
         </w:tc>
       </w:tr>
@@ -822,8 +1052,16 @@
               <w:rPr>
                 <w:lang w:val="de-DE"/>
               </w:rPr>
-              <w:t>Change parameters</w:t>
-            </w:r>
+              <w:t xml:space="preserve">Change </w:t>
+            </w:r>
+            <w:proofErr w:type="spellStart"/>
+            <w:r>
+              <w:rPr>
+                <w:lang w:val="de-DE"/>
+              </w:rPr>
+              <w:t>parameters</w:t>
+            </w:r>
+            <w:proofErr w:type="spellEnd"/>
           </w:p>
         </w:tc>
         <w:tc>
@@ -1640,6 +1878,74 @@
       </w:tblBorders>
     </w:tblPr>
   </w:style>
+  <w:style w:type="character" w:styleId="Kommentarzeichen">
+    <w:name w:val="annotation reference"/>
+    <w:basedOn w:val="Absatz-Standardschriftart"/>
+    <w:uiPriority w:val="99"/>
+    <w:semiHidden/>
+    <w:unhideWhenUsed/>
+    <w:rsid w:val="00D468A2"/>
+    <w:rPr>
+      <w:sz w:val="16"/>
+      <w:szCs w:val="16"/>
+    </w:rPr>
+  </w:style>
+  <w:style w:type="paragraph" w:styleId="Kommentartext">
+    <w:name w:val="annotation text"/>
+    <w:basedOn w:val="Standard"/>
+    <w:link w:val="KommentartextZchn"/>
+    <w:uiPriority w:val="99"/>
+    <w:unhideWhenUsed/>
+    <w:rsid w:val="00D468A2"/>
+    <w:pPr>
+      <w:spacing w:line="240" w:lineRule="auto"/>
+    </w:pPr>
+    <w:rPr>
+      <w:sz w:val="20"/>
+      <w:szCs w:val="20"/>
+    </w:rPr>
+  </w:style>
+  <w:style w:type="character" w:customStyle="1" w:styleId="KommentartextZchn">
+    <w:name w:val="Kommentartext Zchn"/>
+    <w:basedOn w:val="Absatz-Standardschriftart"/>
+    <w:link w:val="Kommentartext"/>
+    <w:uiPriority w:val="99"/>
+    <w:rsid w:val="00D468A2"/>
+    <w:rPr>
+      <w:sz w:val="20"/>
+      <w:szCs w:val="20"/>
+      <w:lang w:val="en-GB"/>
+    </w:rPr>
+  </w:style>
+  <w:style w:type="paragraph" w:styleId="Kommentarthema">
+    <w:name w:val="annotation subject"/>
+    <w:basedOn w:val="Kommentartext"/>
+    <w:next w:val="Kommentartext"/>
+    <w:link w:val="KommentarthemaZchn"/>
+    <w:uiPriority w:val="99"/>
+    <w:semiHidden/>
+    <w:unhideWhenUsed/>
+    <w:rsid w:val="00D468A2"/>
+    <w:rPr>
+      <w:b/>
+      <w:bCs/>
+    </w:rPr>
+  </w:style>
+  <w:style w:type="character" w:customStyle="1" w:styleId="KommentarthemaZchn">
+    <w:name w:val="Kommentarthema Zchn"/>
+    <w:basedOn w:val="KommentartextZchn"/>
+    <w:link w:val="Kommentarthema"/>
+    <w:uiPriority w:val="99"/>
+    <w:semiHidden/>
+    <w:rsid w:val="00D468A2"/>
+    <w:rPr>
+      <w:b/>
+      <w:bCs/>
+      <w:sz w:val="20"/>
+      <w:szCs w:val="20"/>
+      <w:lang w:val="en-GB"/>
+    </w:rPr>
+  </w:style>
 </w:styles>
 </file>
 
@@ -1905,6 +2211,26 @@
 </file>
 
 <file path=customXml/item1.xml><?xml version="1.0" encoding="utf-8"?>
+<p:properties xmlns:p="http://schemas.microsoft.com/office/2006/metadata/properties" xmlns:xsi="http://www.w3.org/2001/XMLSchema-instance" xmlns:pc="http://schemas.microsoft.com/office/infopath/2007/PartnerControls">
+  <documentManagement>
+    <TaxCatchAll xmlns="80c0c8d7-b957-441b-a332-0980f914eea2" xsi:nil="true"/>
+    <lcf76f155ced4ddcb4097134ff3c332f xmlns="200eca74-3336-4e32-9ea0-90648c774fd2">
+      <Terms xmlns="http://schemas.microsoft.com/office/infopath/2007/PartnerControls"/>
+    </lcf76f155ced4ddcb4097134ff3c332f>
+  </documentManagement>
+</p:properties>
+</file>
+
+<file path=customXml/item2.xml><?xml version="1.0" encoding="utf-8"?>
+<?mso-contentType ?>
+<FormTemplates xmlns="http://schemas.microsoft.com/sharepoint/v3/contenttype/forms">
+  <Display>DocumentLibraryForm</Display>
+  <Edit>DocumentLibraryForm</Edit>
+  <New>DocumentLibraryForm</New>
+</FormTemplates>
+</file>
+
+<file path=customXml/item3.xml><?xml version="1.0" encoding="utf-8"?>
 <ct:contentTypeSchema xmlns:ct="http://schemas.microsoft.com/office/2006/metadata/contentType" xmlns:ma="http://schemas.microsoft.com/office/2006/metadata/properties/metaAttributes" ct:_="" ma:_="" ma:contentTypeName="Document" ma:contentTypeID="0x010100E94BF2924FF39548A5FCEB7818A756D5" ma:contentTypeVersion="14" ma:contentTypeDescription="Create a new document." ma:contentTypeScope="" ma:versionID="a904baf614ef74eebcbffe6a15727884">
   <xsd:schema xmlns:xsd="http://www.w3.org/2001/XMLSchema" xmlns:xs="http://www.w3.org/2001/XMLSchema" xmlns:p="http://schemas.microsoft.com/office/2006/metadata/properties" xmlns:ns2="200eca74-3336-4e32-9ea0-90648c774fd2" xmlns:ns3="80c0c8d7-b957-441b-a332-0980f914eea2" targetNamespace="http://schemas.microsoft.com/office/2006/metadata/properties" ma:root="true" ma:fieldsID="efe98caa5fac66a796b33c571e973617" ns2:_="" ns3:_="">
     <xsd:import namespace="200eca74-3336-4e32-9ea0-90648c774fd2"/>
@@ -2133,34 +2459,40 @@
 </ct:contentTypeSchema>
 </file>
 
-<file path=customXml/item2.xml><?xml version="1.0" encoding="utf-8"?>
-<?mso-contentType ?>
-<FormTemplates xmlns="http://schemas.microsoft.com/sharepoint/v3/contenttype/forms">
-  <Display>DocumentLibraryForm</Display>
-  <Edit>DocumentLibraryForm</Edit>
-  <New>DocumentLibraryForm</New>
-</FormTemplates>
-</file>
-
-<file path=customXml/item3.xml><?xml version="1.0" encoding="utf-8"?>
-<p:properties xmlns:p="http://schemas.microsoft.com/office/2006/metadata/properties" xmlns:xsi="http://www.w3.org/2001/XMLSchema-instance" xmlns:pc="http://schemas.microsoft.com/office/infopath/2007/PartnerControls">
-  <documentManagement>
-    <TaxCatchAll xmlns="80c0c8d7-b957-441b-a332-0980f914eea2" xsi:nil="true"/>
-    <lcf76f155ced4ddcb4097134ff3c332f xmlns="200eca74-3336-4e32-9ea0-90648c774fd2">
-      <Terms xmlns="http://schemas.microsoft.com/office/infopath/2007/PartnerControls"/>
-    </lcf76f155ced4ddcb4097134ff3c332f>
-  </documentManagement>
-</p:properties>
-</file>
-
 <file path=customXml/itemProps1.xml><?xml version="1.0" encoding="utf-8"?>
-<ds:datastoreItem xmlns:ds="http://schemas.openxmlformats.org/officeDocument/2006/customXml" ds:itemID="{F8F8771E-05BF-4031-B03B-24362EC3E8CC}"/>
+<ds:datastoreItem xmlns:ds="http://schemas.openxmlformats.org/officeDocument/2006/customXml" ds:itemID="{5A93C320-567F-4663-89CD-353EA715AE84}">
+  <ds:schemaRefs>
+    <ds:schemaRef ds:uri="http://schemas.microsoft.com/office/2006/metadata/properties"/>
+    <ds:schemaRef ds:uri="http://schemas.microsoft.com/office/infopath/2007/PartnerControls"/>
+    <ds:schemaRef ds:uri="80c0c8d7-b957-441b-a332-0980f914eea2"/>
+    <ds:schemaRef ds:uri="200eca74-3336-4e32-9ea0-90648c774fd2"/>
+  </ds:schemaRefs>
+</ds:datastoreItem>
 </file>
 
 <file path=customXml/itemProps2.xml><?xml version="1.0" encoding="utf-8"?>
-<ds:datastoreItem xmlns:ds="http://schemas.openxmlformats.org/officeDocument/2006/customXml" ds:itemID="{8D6AB078-BDCE-4E5A-8C41-2AEB01E95FB1}"/>
+<ds:datastoreItem xmlns:ds="http://schemas.openxmlformats.org/officeDocument/2006/customXml" ds:itemID="{8D6AB078-BDCE-4E5A-8C41-2AEB01E95FB1}">
+  <ds:schemaRefs>
+    <ds:schemaRef ds:uri="http://schemas.microsoft.com/sharepoint/v3/contenttype/forms"/>
+  </ds:schemaRefs>
+</ds:datastoreItem>
 </file>
 
 <file path=customXml/itemProps3.xml><?xml version="1.0" encoding="utf-8"?>
-<ds:datastoreItem xmlns:ds="http://schemas.openxmlformats.org/officeDocument/2006/customXml" ds:itemID="{5A93C320-567F-4663-89CD-353EA715AE84}"/>
+<ds:datastoreItem xmlns:ds="http://schemas.openxmlformats.org/officeDocument/2006/customXml" ds:itemID="{F8F8771E-05BF-4031-B03B-24362EC3E8CC}">
+  <ds:schemaRefs>
+    <ds:schemaRef ds:uri="http://schemas.microsoft.com/office/2006/metadata/contentType"/>
+    <ds:schemaRef ds:uri="http://schemas.microsoft.com/office/2006/metadata/properties/metaAttributes"/>
+    <ds:schemaRef ds:uri="http://www.w3.org/2001/XMLSchema"/>
+    <ds:schemaRef ds:uri="http://schemas.microsoft.com/office/2006/metadata/properties"/>
+    <ds:schemaRef ds:uri="200eca74-3336-4e32-9ea0-90648c774fd2"/>
+    <ds:schemaRef ds:uri="80c0c8d7-b957-441b-a332-0980f914eea2"/>
+    <ds:schemaRef ds:uri="http://schemas.microsoft.com/office/2006/documentManagement/types"/>
+    <ds:schemaRef ds:uri="http://schemas.microsoft.com/office/infopath/2007/PartnerControls"/>
+    <ds:schemaRef ds:uri="http://schemas.openxmlformats.org/package/2006/metadata/core-properties"/>
+    <ds:schemaRef ds:uri="http://purl.org/dc/elements/1.1/"/>
+    <ds:schemaRef ds:uri="http://purl.org/dc/terms/"/>
+    <ds:schemaRef ds:uri="http://schemas.microsoft.com/internal/obd"/>
+  </ds:schemaRefs>
+</ds:datastoreItem>
 </file>
</xml_diff>